<commit_message>
first week question 1
</commit_message>
<xml_diff>
--- a/week1/TA-Lab1.docx
+++ b/week1/TA-Lab1.docx
@@ -437,7 +437,19 @@
         <w:rPr>
           <w:rFonts w:ascii="Arial" w:eastAsia="Arial" w:hAnsi="Arial" w:cs="Arial"/>
         </w:rPr>
-        <w:t>= 7; solution = 2 coins (5,2)</w:t>
+        <w:t xml:space="preserve">= 7; solution = </w:t>
+      </w:r>
+      <w:r>
+        <w:rPr>
+          <w:rFonts w:ascii="Arial" w:eastAsia="Arial" w:hAnsi="Arial" w:cs="Arial"/>
+        </w:rPr>
+        <w:t>3</w:t>
+      </w:r>
+      <w:r>
+        <w:rPr>
+          <w:rFonts w:ascii="Arial" w:eastAsia="Arial" w:hAnsi="Arial" w:cs="Arial"/>
+        </w:rPr>
+        <w:t xml:space="preserve"> coins (5,2)</w:t>
       </w:r>
     </w:p>
     <w:p>
@@ -937,21 +949,12 @@
           <w:color w:val="70AD47" w:themeColor="accent6"/>
         </w:rPr>
       </w:pPr>
-      <w:proofErr w:type="gramStart"/>
       <w:r>
         <w:rPr>
           <w:rFonts w:ascii="Arial" w:eastAsia="Arial" w:hAnsi="Arial" w:cs="Arial"/>
           <w:color w:val="202124"/>
         </w:rPr>
-        <w:t>Fibonacci(</w:t>
-      </w:r>
-      <w:proofErr w:type="gramEnd"/>
-      <w:r>
-        <w:rPr>
-          <w:rFonts w:ascii="Arial" w:eastAsia="Arial" w:hAnsi="Arial" w:cs="Arial"/>
-          <w:color w:val="202124"/>
-        </w:rPr>
-        <w:t xml:space="preserve">5) = </w:t>
+        <w:t xml:space="preserve">Fibonacci(5) = </w:t>
       </w:r>
       <w:r>
         <w:rPr>
@@ -980,7 +983,6 @@
           <w:color w:val="70AD47" w:themeColor="accent6"/>
         </w:rPr>
       </w:pPr>
-      <w:proofErr w:type="gramStart"/>
       <w:r>
         <w:rPr>
           <w:rFonts w:ascii="Arial" w:eastAsia="Arial" w:hAnsi="Arial" w:cs="Arial"/>
@@ -995,7 +997,6 @@
         </w:rPr>
         <w:t>(</w:t>
       </w:r>
-      <w:proofErr w:type="gramEnd"/>
       <w:r>
         <w:rPr>
           <w:rFonts w:ascii="Arial" w:eastAsia="Arial" w:hAnsi="Arial" w:cs="Arial"/>
@@ -1136,58 +1137,26 @@
           <w:rFonts w:ascii="Courier New" w:eastAsia="Courier New" w:hAnsi="Courier New" w:cs="Courier New"/>
           <w:color w:val="000000" w:themeColor="text1"/>
         </w:rPr>
-        <w:t>((x*</w:t>
-      </w:r>
-      <w:proofErr w:type="gramStart"/>
+        <w:t>((x*2)+(x-2)) – a[3] / a[10]</w:t>
+      </w:r>
+      <w:r>
+        <w:rPr>
+          <w:rFonts w:ascii="Arial" w:eastAsia="Arial" w:hAnsi="Arial" w:cs="Arial"/>
+          <w:color w:val="000000" w:themeColor="text1"/>
+        </w:rPr>
+        <w:t xml:space="preserve"> is balanced</w:t>
+      </w:r>
+    </w:p>
+    <w:p>
+      <w:pPr>
+        <w:jc w:val="both"/>
+      </w:pPr>
       <w:r>
         <w:rPr>
           <w:rFonts w:ascii="Courier New" w:eastAsia="Courier New" w:hAnsi="Courier New" w:cs="Courier New"/>
           <w:color w:val="000000" w:themeColor="text1"/>
         </w:rPr>
-        <w:t>2)+(</w:t>
-      </w:r>
-      <w:proofErr w:type="gramEnd"/>
-      <w:r>
-        <w:rPr>
-          <w:rFonts w:ascii="Courier New" w:eastAsia="Courier New" w:hAnsi="Courier New" w:cs="Courier New"/>
-          <w:color w:val="000000" w:themeColor="text1"/>
-        </w:rPr>
-        <w:t>x-2)) – a[3] / a[10]</w:t>
-      </w:r>
-      <w:r>
-        <w:rPr>
-          <w:rFonts w:ascii="Arial" w:eastAsia="Arial" w:hAnsi="Arial" w:cs="Arial"/>
-          <w:color w:val="000000" w:themeColor="text1"/>
-        </w:rPr>
-        <w:t xml:space="preserve"> is balanced</w:t>
-      </w:r>
-    </w:p>
-    <w:p>
-      <w:pPr>
-        <w:jc w:val="both"/>
-      </w:pPr>
-      <w:r>
-        <w:rPr>
-          <w:rFonts w:ascii="Courier New" w:eastAsia="Courier New" w:hAnsi="Courier New" w:cs="Courier New"/>
-          <w:color w:val="000000" w:themeColor="text1"/>
-        </w:rPr>
-        <w:t>(((x*</w:t>
-      </w:r>
-      <w:proofErr w:type="gramStart"/>
-      <w:r>
-        <w:rPr>
-          <w:rFonts w:ascii="Courier New" w:eastAsia="Courier New" w:hAnsi="Courier New" w:cs="Courier New"/>
-          <w:color w:val="000000" w:themeColor="text1"/>
-        </w:rPr>
-        <w:t>2)+(</w:t>
-      </w:r>
-      <w:proofErr w:type="gramEnd"/>
-      <w:r>
-        <w:rPr>
-          <w:rFonts w:ascii="Courier New" w:eastAsia="Courier New" w:hAnsi="Courier New" w:cs="Courier New"/>
-          <w:color w:val="000000" w:themeColor="text1"/>
-        </w:rPr>
-        <w:t>x-2)) – a[3] / a[10]</w:t>
+        <w:t>(((x*2)+(x-2)) – a[3] / a[10]</w:t>
       </w:r>
       <w:r>
         <w:rPr>

</xml_diff>